<commit_message>
Question 4 is done
But I still want to improve it adding a table for it
</commit_message>
<xml_diff>
--- a/Lists/The Test/Prova_AM1.docx
+++ b/Lists/The Test/Prova_AM1.docx
@@ -3521,14 +3521,21 @@
           <w:ilvl w:val="0"/>
           <w:numId w:val="5"/>
         </w:numPr>
-      </w:pPr>
-      <w:r>
+        <w:rPr>
+          <w:color w:val="auto"/>
+        </w:rPr>
+      </w:pPr>
+      <w:r>
+        <w:rPr>
+          <w:color w:val="auto"/>
+        </w:rPr>
         <w:t xml:space="preserve">[2,0 Pontos] considere o seguinte algoritmo para a função recursiva </w:t>
       </w:r>
       <m:oMath>
         <m:r>
           <w:rPr>
             <w:rFonts w:ascii="Cambria Math" w:eastAsia="Cambria Math" w:hAnsi="Cambria Math" w:cs="Cambria Math"/>
+            <w:color w:val="auto"/>
           </w:rPr>
           <m:t>fun3():</m:t>
         </m:r>
@@ -3711,6 +3718,29 @@
         </w:rPr>
         <w:t>fun3 (6, 6).</w:t>
       </w:r>
+      <w:r>
+        <w:rPr>
+          <w:color w:val="000000"/>
+        </w:rPr>
+        <w:t xml:space="preserve"> </w:t>
+      </w:r>
+    </w:p>
+    <w:p>
+      <w:pPr>
+        <w:pBdr>
+          <w:top w:val="nil"/>
+          <w:left w:val="nil"/>
+          <w:bottom w:val="nil"/>
+          <w:right w:val="nil"/>
+          <w:between w:val="nil"/>
+        </w:pBdr>
+        <w:spacing w:after="120"/>
+        <w:ind w:left="1074"/>
+        <w:jc w:val="both"/>
+        <w:rPr>
+          <w:color w:val="000000"/>
+        </w:rPr>
+      </w:pPr>
     </w:p>
     <w:p>
       <w:pPr>
@@ -3721,6 +3751,66 @@
       <w:r>
         <w:t>Em cada caso mostre a sequência de chamadas recursivas.</w:t>
       </w:r>
+    </w:p>
+    <w:p>
+      <w:pPr>
+        <w:spacing w:after="120"/>
+        <w:ind w:left="714"/>
+        <w:jc w:val="both"/>
+      </w:pPr>
+      <w:r>
+        <w:rPr>
+          <w:color w:val="000000"/>
+        </w:rPr>
+        <w:drawing>
+          <wp:inline distT="0" distB="0" distL="0" distR="0" wp14:anchorId="6DE097CE" wp14:editId="5C2C9B77">
+            <wp:extent cx="2038350" cy="2434590"/>
+            <wp:effectExtent l="0" t="0" r="0" b="3810"/>
+            <wp:docPr id="4" name="Imagem 4"/>
+            <wp:cNvGraphicFramePr>
+              <a:graphicFrameLocks xmlns:a="http://schemas.openxmlformats.org/drawingml/2006/main" noChangeAspect="1"/>
+            </wp:cNvGraphicFramePr>
+            <a:graphic xmlns:a="http://schemas.openxmlformats.org/drawingml/2006/main">
+              <a:graphicData uri="http://schemas.openxmlformats.org/drawingml/2006/picture">
+                <pic:pic xmlns:pic="http://schemas.openxmlformats.org/drawingml/2006/picture">
+                  <pic:nvPicPr>
+                    <pic:cNvPr id="1" name=""/>
+                    <pic:cNvPicPr/>
+                  </pic:nvPicPr>
+                  <pic:blipFill>
+                    <a:blip r:embed="rId8">
+                      <a:extLst>
+                        <a:ext uri="{28A0092B-C50C-407E-A947-70E740481C1C}">
+                          <a14:useLocalDpi xmlns:a14="http://schemas.microsoft.com/office/drawing/2010/main" val="0"/>
+                        </a:ext>
+                      </a:extLst>
+                    </a:blip>
+                    <a:stretch>
+                      <a:fillRect/>
+                    </a:stretch>
+                  </pic:blipFill>
+                  <pic:spPr>
+                    <a:xfrm>
+                      <a:off x="0" y="0"/>
+                      <a:ext cx="2038350" cy="2434590"/>
+                    </a:xfrm>
+                    <a:prstGeom prst="rect">
+                      <a:avLst/>
+                    </a:prstGeom>
+                  </pic:spPr>
+                </pic:pic>
+              </a:graphicData>
+            </a:graphic>
+          </wp:inline>
+        </w:drawing>
+      </w:r>
+    </w:p>
+    <w:p>
+      <w:pPr>
+        <w:spacing w:after="120"/>
+        <w:ind w:left="714"/>
+        <w:jc w:val="both"/>
+      </w:pPr>
     </w:p>
     <w:p>
       <w:pPr>

</xml_diff>